<commit_message>
update journals and words
</commit_message>
<xml_diff>
--- a/English Learning Notes.docx
+++ b/English Learning Notes.docx
@@ -449,9 +449,6 @@
     <w:p>
       <w:pPr>
         <w:jc w:val="left"/>
-        <w:rPr>
-          <w:rFonts w:hint="eastAsia"/>
-        </w:rPr>
       </w:pPr>
       <w:r>
         <w:rPr>
@@ -2665,47 +2662,12 @@
     <w:p>
       <w:pPr>
         <w:jc w:val="left"/>
-      </w:pPr>
-      <w:r>
-        <w:rPr>
-          <w:rFonts w:ascii="Arial" w:hAnsi="Arial" w:cs="Arial" w:hint="eastAsia"/>
-          <w:color w:val="0D405F"/>
-          <w:shd w:val="clear" w:color="auto" w:fill="FFFFFF"/>
-        </w:rPr>
-        <w:t>两个独立句子用</w:t>
-      </w:r>
-      <w:r>
-        <w:rPr>
-          <w:rFonts w:ascii="Arial" w:hAnsi="Arial" w:cs="Arial" w:hint="eastAsia"/>
-          <w:color w:val="0D405F"/>
-          <w:shd w:val="clear" w:color="auto" w:fill="FFFFFF"/>
-        </w:rPr>
-        <w:t>but</w:t>
-      </w:r>
-      <w:r>
-        <w:rPr>
-          <w:rFonts w:ascii="Arial" w:hAnsi="Arial" w:cs="Arial" w:hint="eastAsia"/>
-          <w:color w:val="0D405F"/>
-          <w:shd w:val="clear" w:color="auto" w:fill="FFFFFF"/>
-        </w:rPr>
-        <w:t>时，须在其前加逗号。如果是并列句，主语省略了，则不用加逗号</w:t>
-      </w:r>
-      <w:r>
-        <w:rPr>
-          <w:rFonts w:ascii="Arial" w:hAnsi="Arial" w:cs="Arial" w:hint="eastAsia"/>
-          <w:color w:val="0D405F"/>
-          <w:shd w:val="clear" w:color="auto" w:fill="FFFFFF"/>
-        </w:rPr>
-        <w:t>。</w:t>
-      </w:r>
-      <w:r>
         <w:rPr>
           <w:rFonts w:ascii="Arial" w:hAnsi="Arial" w:cs="Arial"/>
           <w:color w:val="0D405F"/>
           <w:shd w:val="clear" w:color="auto" w:fill="FFFFFF"/>
         </w:rPr>
-        <w:br/>
-      </w:r>
+      </w:pPr>
       <w:r>
         <w:rPr>
           <w:rFonts w:ascii="Arial" w:hAnsi="Arial" w:cs="Arial"/>
@@ -2729,6 +2691,256 @@
           <w:shd w:val="clear" w:color="auto" w:fill="FFFFFF"/>
         </w:rPr>
         <w:t>I am happy but tired.</w:t>
+      </w:r>
+    </w:p>
+    <w:p>
+      <w:pPr>
+        <w:jc w:val="left"/>
+        <w:rPr>
+          <w:rFonts w:ascii="Arial" w:hAnsi="Arial" w:cs="Arial"/>
+          <w:shd w:val="clear" w:color="auto" w:fill="FFFFFF"/>
+        </w:rPr>
+      </w:pPr>
+      <w:r>
+        <w:rPr>
+          <w:rFonts w:ascii="Arial" w:hAnsi="Arial" w:cs="Arial" w:hint="eastAsia"/>
+          <w:shd w:val="clear" w:color="auto" w:fill="FFFFFF"/>
+        </w:rPr>
+        <w:t xml:space="preserve">5, </w:t>
+      </w:r>
+      <w:r>
+        <w:rPr>
+          <w:rFonts w:ascii="Arial" w:hAnsi="Arial" w:cs="Arial"/>
+          <w:shd w:val="clear" w:color="auto" w:fill="FFFFFF"/>
+        </w:rPr>
+        <w:t>“</w:t>
+      </w:r>
+      <w:r>
+        <w:rPr>
+          <w:rFonts w:ascii="Arial" w:hAnsi="Arial" w:cs="Arial" w:hint="eastAsia"/>
+          <w:shd w:val="clear" w:color="auto" w:fill="FFFFFF"/>
+        </w:rPr>
+        <w:t>prefer to do</w:t>
+      </w:r>
+      <w:r>
+        <w:rPr>
+          <w:rFonts w:ascii="Arial" w:hAnsi="Arial" w:cs="Arial"/>
+          <w:shd w:val="clear" w:color="auto" w:fill="FFFFFF"/>
+        </w:rPr>
+        <w:t>”</w:t>
+      </w:r>
+      <w:r>
+        <w:rPr>
+          <w:rFonts w:ascii="Arial" w:hAnsi="Arial" w:cs="Arial" w:hint="eastAsia"/>
+          <w:shd w:val="clear" w:color="auto" w:fill="FFFFFF"/>
+        </w:rPr>
+        <w:t xml:space="preserve"> </w:t>
+      </w:r>
+      <w:r>
+        <w:rPr>
+          <w:rFonts w:ascii="Arial" w:hAnsi="Arial" w:cs="Arial" w:hint="eastAsia"/>
+          <w:shd w:val="clear" w:color="auto" w:fill="FFFFFF"/>
+        </w:rPr>
+        <w:t xml:space="preserve">or </w:t>
+      </w:r>
+      <w:r>
+        <w:rPr>
+          <w:rFonts w:ascii="Arial" w:hAnsi="Arial" w:cs="Arial"/>
+          <w:shd w:val="clear" w:color="auto" w:fill="FFFFFF"/>
+        </w:rPr>
+        <w:t>“</w:t>
+      </w:r>
+      <w:r>
+        <w:rPr>
+          <w:rFonts w:ascii="Arial" w:hAnsi="Arial" w:cs="Arial" w:hint="eastAsia"/>
+          <w:shd w:val="clear" w:color="auto" w:fill="FFFFFF"/>
+        </w:rPr>
+        <w:t>prefer something</w:t>
+      </w:r>
+      <w:r>
+        <w:rPr>
+          <w:rFonts w:ascii="Arial" w:hAnsi="Arial" w:cs="Arial"/>
+          <w:shd w:val="clear" w:color="auto" w:fill="FFFFFF"/>
+        </w:rPr>
+        <w:t>”</w:t>
+      </w:r>
+    </w:p>
+    <w:p>
+      <w:pPr>
+        <w:jc w:val="left"/>
+        <w:rPr>
+          <w:rFonts w:ascii="Arial" w:hAnsi="Arial" w:cs="Arial"/>
+          <w:shd w:val="clear" w:color="auto" w:fill="FFFFFF"/>
+        </w:rPr>
+      </w:pPr>
+      <w:r>
+        <w:rPr>
+          <w:rFonts w:ascii="Arial" w:hAnsi="Arial" w:cs="Arial"/>
+          <w:shd w:val="clear" w:color="auto" w:fill="FFFFFF"/>
+        </w:rPr>
+        <w:t>“</w:t>
+      </w:r>
+      <w:r>
+        <w:rPr>
+          <w:rFonts w:ascii="Arial" w:hAnsi="Arial" w:cs="Arial" w:hint="eastAsia"/>
+          <w:shd w:val="clear" w:color="auto" w:fill="FFFFFF"/>
+        </w:rPr>
+        <w:t>perfer to</w:t>
+      </w:r>
+      <w:r>
+        <w:rPr>
+          <w:rFonts w:ascii="Arial" w:hAnsi="Arial" w:cs="Arial"/>
+          <w:shd w:val="clear" w:color="auto" w:fill="FFFFFF"/>
+        </w:rPr>
+        <w:t>”</w:t>
+      </w:r>
+      <w:r>
+        <w:rPr>
+          <w:rFonts w:ascii="Arial" w:hAnsi="Arial" w:cs="Arial" w:hint="eastAsia"/>
+          <w:shd w:val="clear" w:color="auto" w:fill="FFFFFF"/>
+        </w:rPr>
+        <w:t xml:space="preserve"> is followed by a verb while only a noun can be preceded by </w:t>
+      </w:r>
+      <w:r>
+        <w:rPr>
+          <w:rFonts w:ascii="Arial" w:hAnsi="Arial" w:cs="Arial"/>
+          <w:shd w:val="clear" w:color="auto" w:fill="FFFFFF"/>
+        </w:rPr>
+        <w:t>“</w:t>
+      </w:r>
+      <w:r>
+        <w:rPr>
+          <w:rFonts w:ascii="Arial" w:hAnsi="Arial" w:cs="Arial" w:hint="eastAsia"/>
+          <w:shd w:val="clear" w:color="auto" w:fill="FFFFFF"/>
+        </w:rPr>
+        <w:t>prefer</w:t>
+      </w:r>
+      <w:r>
+        <w:rPr>
+          <w:rFonts w:ascii="Arial" w:hAnsi="Arial" w:cs="Arial"/>
+          <w:shd w:val="clear" w:color="auto" w:fill="FFFFFF"/>
+        </w:rPr>
+        <w:t>”</w:t>
+      </w:r>
+      <w:r>
+        <w:rPr>
+          <w:rFonts w:ascii="Arial" w:hAnsi="Arial" w:cs="Arial" w:hint="eastAsia"/>
+          <w:shd w:val="clear" w:color="auto" w:fill="FFFFFF"/>
+        </w:rPr>
+        <w:t>.</w:t>
+      </w:r>
+    </w:p>
+    <w:p>
+      <w:pPr>
+        <w:jc w:val="left"/>
+        <w:rPr>
+          <w:rFonts w:hint="eastAsia"/>
+        </w:rPr>
+      </w:pPr>
+      <w:r>
+        <w:rPr>
+          <w:rFonts w:ascii="Arial" w:hAnsi="Arial" w:cs="Arial" w:hint="eastAsia"/>
+          <w:shd w:val="clear" w:color="auto" w:fill="FFFFFF"/>
+        </w:rPr>
+        <w:t xml:space="preserve">For instance, we can say </w:t>
+      </w:r>
+      <w:r>
+        <w:rPr>
+          <w:rFonts w:ascii="Arial" w:hAnsi="Arial" w:cs="Arial"/>
+          <w:shd w:val="clear" w:color="auto" w:fill="FFFFFF"/>
+        </w:rPr>
+        <w:t>“</w:t>
+      </w:r>
+      <w:r>
+        <w:rPr>
+          <w:rFonts w:ascii="Arial" w:hAnsi="Arial" w:cs="Arial" w:hint="eastAsia"/>
+          <w:shd w:val="clear" w:color="auto" w:fill="FFFFFF"/>
+        </w:rPr>
+        <w:t>prefer to do</w:t>
+      </w:r>
+      <w:r>
+        <w:rPr>
+          <w:rFonts w:ascii="Arial" w:hAnsi="Arial" w:cs="Arial"/>
+          <w:shd w:val="clear" w:color="auto" w:fill="FFFFFF"/>
+        </w:rPr>
+        <w:t>…</w:t>
+      </w:r>
+      <w:r>
+        <w:rPr>
+          <w:rFonts w:ascii="Arial" w:hAnsi="Arial" w:cs="Arial" w:hint="eastAsia"/>
+          <w:shd w:val="clear" w:color="auto" w:fill="FFFFFF"/>
+        </w:rPr>
+        <w:t xml:space="preserve"> rather than</w:t>
+      </w:r>
+      <w:r>
+        <w:rPr>
+          <w:rFonts w:ascii="Arial" w:hAnsi="Arial" w:cs="Arial"/>
+          <w:shd w:val="clear" w:color="auto" w:fill="FFFFFF"/>
+        </w:rPr>
+        <w:t>…”</w:t>
+      </w:r>
+      <w:r>
+        <w:rPr>
+          <w:rFonts w:ascii="Arial" w:hAnsi="Arial" w:cs="Arial" w:hint="eastAsia"/>
+          <w:shd w:val="clear" w:color="auto" w:fill="FFFFFF"/>
+        </w:rPr>
+        <w:t xml:space="preserve"> or </w:t>
+      </w:r>
+      <w:r>
+        <w:rPr>
+          <w:rFonts w:ascii="Arial" w:hAnsi="Arial" w:cs="Arial"/>
+          <w:shd w:val="clear" w:color="auto" w:fill="FFFFFF"/>
+        </w:rPr>
+        <w:t>“</w:t>
+      </w:r>
+      <w:r>
+        <w:rPr>
+          <w:rFonts w:ascii="Arial" w:hAnsi="Arial" w:cs="Arial" w:hint="eastAsia"/>
+          <w:shd w:val="clear" w:color="auto" w:fill="FFFFFF"/>
+        </w:rPr>
+        <w:t>prefer something rather than something</w:t>
+      </w:r>
+      <w:r>
+        <w:rPr>
+          <w:rFonts w:ascii="Arial" w:hAnsi="Arial" w:cs="Arial"/>
+          <w:shd w:val="clear" w:color="auto" w:fill="FFFFFF"/>
+        </w:rPr>
+        <w:t>”</w:t>
+      </w:r>
+      <w:r>
+        <w:rPr>
+          <w:rFonts w:ascii="Arial" w:hAnsi="Arial" w:cs="Arial" w:hint="eastAsia"/>
+          <w:shd w:val="clear" w:color="auto" w:fill="FFFFFF"/>
+        </w:rPr>
+        <w:t xml:space="preserve">. The phrase </w:t>
+      </w:r>
+      <w:r>
+        <w:rPr>
+          <w:rFonts w:ascii="Arial" w:hAnsi="Arial" w:cs="Arial"/>
+          <w:shd w:val="clear" w:color="auto" w:fill="FFFFFF"/>
+        </w:rPr>
+        <w:t>“</w:t>
+      </w:r>
+      <w:r>
+        <w:rPr>
+          <w:rFonts w:ascii="Arial" w:hAnsi="Arial" w:cs="Arial" w:hint="eastAsia"/>
+          <w:shd w:val="clear" w:color="auto" w:fill="FFFFFF"/>
+        </w:rPr>
+        <w:t>rather than</w:t>
+      </w:r>
+      <w:r>
+        <w:rPr>
+          <w:rFonts w:ascii="Arial" w:hAnsi="Arial" w:cs="Arial"/>
+          <w:shd w:val="clear" w:color="auto" w:fill="FFFFFF"/>
+        </w:rPr>
+        <w:t>”</w:t>
+      </w:r>
+      <w:r>
+        <w:rPr>
+          <w:rFonts w:ascii="Arial" w:hAnsi="Arial" w:cs="Arial" w:hint="eastAsia"/>
+          <w:shd w:val="clear" w:color="auto" w:fill="FFFFFF"/>
+        </w:rPr>
+        <w:t xml:space="preserve"> is optional. </w:t>
       </w:r>
     </w:p>
     <w:sectPr>

</xml_diff>